<commit_message>
Penambahan dan Pendetail an Requirements
</commit_message>
<xml_diff>
--- a/Documents/REQUIREMENT SOFTWARE.docx
+++ b/Documents/REQUIREMENT SOFTWARE.docx
@@ -156,6 +156,13 @@
         </w:rPr>
         <w:t xml:space="preserve"> event</w:t>
       </w:r>
+      <w:r>
+        <w:rPr>
+          <w:sz w:val="24"/>
+          <w:szCs w:val="36"/>
+        </w:rPr>
+        <w:t>.</w:t>
+      </w:r>
     </w:p>
     <w:p>
       <w:pPr>
@@ -271,16 +278,7 @@
           <w:sz w:val="24"/>
           <w:szCs w:val="36"/>
         </w:rPr>
-        <w:t xml:space="preserve"> yan</w:t>
-      </w:r>
-      <w:bookmarkStart w:id="0" w:name="_GoBack"/>
-      <w:bookmarkEnd w:id="0"/>
-      <w:r>
-        <w:rPr>
-          <w:sz w:val="24"/>
-          <w:szCs w:val="36"/>
-        </w:rPr>
-        <w:t xml:space="preserve">g </w:t>
+        <w:t xml:space="preserve"> yang </w:t>
       </w:r>
       <w:proofErr w:type="spellStart"/>
       <w:r>
@@ -307,6 +305,13 @@
         <w:t>dilakukan</w:t>
       </w:r>
       <w:proofErr w:type="spellEnd"/>
+      <w:r>
+        <w:rPr>
+          <w:sz w:val="24"/>
+          <w:szCs w:val="36"/>
+        </w:rPr>
+        <w:t>.</w:t>
+      </w:r>
     </w:p>
     <w:p>
       <w:pPr>
@@ -518,21 +523,12 @@
           <w:szCs w:val="36"/>
         </w:rPr>
       </w:pPr>
-      <w:proofErr w:type="spellStart"/>
-      <w:r>
-        <w:rPr>
-          <w:sz w:val="24"/>
-          <w:szCs w:val="36"/>
-        </w:rPr>
-        <w:t>Sistem</w:t>
-      </w:r>
-      <w:proofErr w:type="spellEnd"/>
-      <w:r>
-        <w:rPr>
-          <w:sz w:val="24"/>
-          <w:szCs w:val="36"/>
-        </w:rPr>
-        <w:t xml:space="preserve"> </w:t>
+      <w:r>
+        <w:rPr>
+          <w:sz w:val="24"/>
+          <w:szCs w:val="36"/>
+        </w:rPr>
+        <w:t xml:space="preserve">User </w:t>
       </w:r>
       <w:proofErr w:type="spellStart"/>
       <w:r>
@@ -556,89 +552,64 @@
           <w:sz w:val="24"/>
           <w:szCs w:val="36"/>
         </w:rPr>
-        <w:t>merekomendasikan</w:t>
-      </w:r>
-      <w:proofErr w:type="spellEnd"/>
-      <w:r>
-        <w:rPr>
-          <w:sz w:val="24"/>
-          <w:szCs w:val="36"/>
-        </w:rPr>
-        <w:t xml:space="preserve"> </w:t>
-      </w:r>
-      <w:proofErr w:type="spellStart"/>
-      <w:r>
-        <w:rPr>
-          <w:sz w:val="24"/>
-          <w:szCs w:val="36"/>
-        </w:rPr>
-        <w:t>kendaraan</w:t>
-      </w:r>
-      <w:proofErr w:type="spellEnd"/>
-      <w:r>
-        <w:rPr>
-          <w:sz w:val="24"/>
-          <w:szCs w:val="36"/>
-        </w:rPr>
-        <w:t xml:space="preserve"> </w:t>
-      </w:r>
-      <w:proofErr w:type="spellStart"/>
-      <w:r>
-        <w:rPr>
-          <w:sz w:val="24"/>
-          <w:szCs w:val="36"/>
-        </w:rPr>
-        <w:t>tercepat</w:t>
-      </w:r>
-      <w:proofErr w:type="spellEnd"/>
-      <w:r>
-        <w:rPr>
-          <w:sz w:val="24"/>
-          <w:szCs w:val="36"/>
-        </w:rPr>
-        <w:t xml:space="preserve"> </w:t>
-      </w:r>
-      <w:proofErr w:type="spellStart"/>
-      <w:r>
-        <w:rPr>
-          <w:sz w:val="24"/>
-          <w:szCs w:val="36"/>
-        </w:rPr>
-        <w:t>menurut</w:t>
-      </w:r>
-      <w:proofErr w:type="spellEnd"/>
-      <w:r>
-        <w:rPr>
-          <w:sz w:val="24"/>
-          <w:szCs w:val="36"/>
-        </w:rPr>
-        <w:t xml:space="preserve"> </w:t>
-      </w:r>
-      <w:proofErr w:type="spellStart"/>
-      <w:r>
-        <w:rPr>
-          <w:sz w:val="24"/>
-          <w:szCs w:val="36"/>
-        </w:rPr>
-        <w:t>waktu</w:t>
-      </w:r>
-      <w:proofErr w:type="spellEnd"/>
-      <w:r>
-        <w:rPr>
-          <w:sz w:val="24"/>
-          <w:szCs w:val="36"/>
-        </w:rPr>
-        <w:t xml:space="preserve"> </w:t>
-      </w:r>
-      <w:proofErr w:type="spellStart"/>
-      <w:r>
-        <w:rPr>
-          <w:sz w:val="24"/>
-          <w:szCs w:val="36"/>
-        </w:rPr>
-        <w:t>tempuh</w:t>
-      </w:r>
-      <w:proofErr w:type="spellEnd"/>
+        <w:t>melihat</w:t>
+      </w:r>
+      <w:proofErr w:type="spellEnd"/>
+      <w:r>
+        <w:rPr>
+          <w:sz w:val="24"/>
+          <w:szCs w:val="36"/>
+        </w:rPr>
+        <w:t xml:space="preserve"> event </w:t>
+      </w:r>
+      <w:proofErr w:type="spellStart"/>
+      <w:r>
+        <w:rPr>
+          <w:sz w:val="24"/>
+          <w:szCs w:val="36"/>
+        </w:rPr>
+        <w:t>dalam</w:t>
+      </w:r>
+      <w:proofErr w:type="spellEnd"/>
+      <w:r>
+        <w:rPr>
+          <w:sz w:val="24"/>
+          <w:szCs w:val="36"/>
+        </w:rPr>
+        <w:t xml:space="preserve"> </w:t>
+      </w:r>
+      <w:proofErr w:type="spellStart"/>
+      <w:r>
+        <w:rPr>
+          <w:sz w:val="24"/>
+          <w:szCs w:val="36"/>
+        </w:rPr>
+        <w:t>bentuk</w:t>
+      </w:r>
+      <w:proofErr w:type="spellEnd"/>
+      <w:r>
+        <w:rPr>
+          <w:sz w:val="24"/>
+          <w:szCs w:val="36"/>
+        </w:rPr>
+        <w:t xml:space="preserve"> </w:t>
+      </w:r>
+      <w:proofErr w:type="spellStart"/>
+      <w:r>
+        <w:rPr>
+          <w:sz w:val="24"/>
+          <w:szCs w:val="36"/>
+        </w:rPr>
+        <w:t>calender</w:t>
+      </w:r>
+      <w:proofErr w:type="spellEnd"/>
+      <w:r>
+        <w:rPr>
+          <w:sz w:val="24"/>
+          <w:szCs w:val="36"/>
+        </w:rPr>
+        <w:t>.</w:t>
+      </w:r>
     </w:p>
     <w:p>
       <w:pPr>
@@ -682,57 +653,48 @@
           <w:sz w:val="24"/>
           <w:szCs w:val="36"/>
         </w:rPr>
-        <w:t>melihat</w:t>
-      </w:r>
-      <w:proofErr w:type="spellEnd"/>
-      <w:r>
-        <w:rPr>
-          <w:sz w:val="24"/>
-          <w:szCs w:val="36"/>
-        </w:rPr>
-        <w:t xml:space="preserve"> event </w:t>
-      </w:r>
-      <w:proofErr w:type="spellStart"/>
-      <w:r>
-        <w:rPr>
-          <w:sz w:val="24"/>
-          <w:szCs w:val="36"/>
-        </w:rPr>
-        <w:t>dalam</w:t>
-      </w:r>
-      <w:proofErr w:type="spellEnd"/>
-      <w:r>
-        <w:rPr>
-          <w:sz w:val="24"/>
-          <w:szCs w:val="36"/>
-        </w:rPr>
-        <w:t xml:space="preserve"> </w:t>
-      </w:r>
-      <w:proofErr w:type="spellStart"/>
-      <w:r>
-        <w:rPr>
-          <w:sz w:val="24"/>
-          <w:szCs w:val="36"/>
-        </w:rPr>
-        <w:t>bentuk</w:t>
-      </w:r>
-      <w:proofErr w:type="spellEnd"/>
-      <w:r>
-        <w:rPr>
-          <w:sz w:val="24"/>
-          <w:szCs w:val="36"/>
-        </w:rPr>
-        <w:t xml:space="preserve"> </w:t>
-      </w:r>
-      <w:proofErr w:type="spellStart"/>
-      <w:r>
-        <w:rPr>
-          <w:sz w:val="24"/>
-          <w:szCs w:val="36"/>
-        </w:rPr>
-        <w:t>calender</w:t>
-      </w:r>
-      <w:proofErr w:type="spellEnd"/>
+        <w:t>memilih</w:t>
+      </w:r>
+      <w:proofErr w:type="spellEnd"/>
+      <w:r>
+        <w:rPr>
+          <w:sz w:val="24"/>
+          <w:szCs w:val="36"/>
+        </w:rPr>
+        <w:t xml:space="preserve"> </w:t>
+      </w:r>
+      <w:proofErr w:type="spellStart"/>
+      <w:r>
+        <w:rPr>
+          <w:sz w:val="24"/>
+          <w:szCs w:val="36"/>
+        </w:rPr>
+        <w:t>tempat</w:t>
+      </w:r>
+      <w:proofErr w:type="spellEnd"/>
+      <w:r>
+        <w:rPr>
+          <w:sz w:val="24"/>
+          <w:szCs w:val="36"/>
+        </w:rPr>
+        <w:t xml:space="preserve"> </w:t>
+      </w:r>
+      <w:proofErr w:type="spellStart"/>
+      <w:r>
+        <w:rPr>
+          <w:sz w:val="24"/>
+          <w:szCs w:val="36"/>
+        </w:rPr>
+        <w:t>dengan</w:t>
+      </w:r>
+      <w:proofErr w:type="spellEnd"/>
+      <w:r>
+        <w:rPr>
+          <w:sz w:val="24"/>
+          <w:szCs w:val="36"/>
+        </w:rPr>
+        <w:t xml:space="preserve"> google maps</w:t>
+      </w:r>
       <w:r>
         <w:rPr>
           <w:sz w:val="24"/>
@@ -754,12 +716,21 @@
           <w:szCs w:val="36"/>
         </w:rPr>
       </w:pPr>
-      <w:r>
-        <w:rPr>
-          <w:sz w:val="24"/>
-          <w:szCs w:val="36"/>
-        </w:rPr>
-        <w:t xml:space="preserve">User </w:t>
+      <w:proofErr w:type="spellStart"/>
+      <w:r>
+        <w:rPr>
+          <w:sz w:val="24"/>
+          <w:szCs w:val="36"/>
+        </w:rPr>
+        <w:t>Sistem</w:t>
+      </w:r>
+      <w:proofErr w:type="spellEnd"/>
+      <w:r>
+        <w:rPr>
+          <w:sz w:val="24"/>
+          <w:szCs w:val="36"/>
+        </w:rPr>
+        <w:t xml:space="preserve"> </w:t>
       </w:r>
       <w:proofErr w:type="spellStart"/>
       <w:r>
@@ -783,47 +754,95 @@
           <w:sz w:val="24"/>
           <w:szCs w:val="36"/>
         </w:rPr>
-        <w:t>memilih</w:t>
-      </w:r>
-      <w:proofErr w:type="spellEnd"/>
-      <w:r>
-        <w:rPr>
-          <w:sz w:val="24"/>
-          <w:szCs w:val="36"/>
-        </w:rPr>
-        <w:t xml:space="preserve"> </w:t>
-      </w:r>
-      <w:proofErr w:type="spellStart"/>
-      <w:r>
-        <w:rPr>
-          <w:sz w:val="24"/>
-          <w:szCs w:val="36"/>
-        </w:rPr>
-        <w:t>tempat</w:t>
-      </w:r>
-      <w:proofErr w:type="spellEnd"/>
-      <w:r>
-        <w:rPr>
-          <w:sz w:val="24"/>
-          <w:szCs w:val="36"/>
-        </w:rPr>
-        <w:t xml:space="preserve"> </w:t>
-      </w:r>
-      <w:proofErr w:type="spellStart"/>
-      <w:r>
-        <w:rPr>
-          <w:sz w:val="24"/>
-          <w:szCs w:val="36"/>
-        </w:rPr>
-        <w:t>dengan</w:t>
-      </w:r>
-      <w:proofErr w:type="spellEnd"/>
-      <w:r>
-        <w:rPr>
-          <w:sz w:val="24"/>
-          <w:szCs w:val="36"/>
-        </w:rPr>
-        <w:t xml:space="preserve"> google maps</w:t>
+        <w:t>merekomendasikan</w:t>
+      </w:r>
+      <w:proofErr w:type="spellEnd"/>
+      <w:r>
+        <w:rPr>
+          <w:sz w:val="24"/>
+          <w:szCs w:val="36"/>
+        </w:rPr>
+        <w:t xml:space="preserve"> </w:t>
+      </w:r>
+      <w:proofErr w:type="spellStart"/>
+      <w:r>
+        <w:rPr>
+          <w:sz w:val="24"/>
+          <w:szCs w:val="36"/>
+        </w:rPr>
+        <w:t>kendaraan</w:t>
+      </w:r>
+      <w:proofErr w:type="spellEnd"/>
+      <w:r>
+        <w:rPr>
+          <w:sz w:val="24"/>
+          <w:szCs w:val="36"/>
+        </w:rPr>
+        <w:t xml:space="preserve"> </w:t>
+      </w:r>
+      <w:proofErr w:type="spellStart"/>
+      <w:r>
+        <w:rPr>
+          <w:sz w:val="24"/>
+          <w:szCs w:val="36"/>
+        </w:rPr>
+        <w:t>tercepat</w:t>
+      </w:r>
+      <w:proofErr w:type="spellEnd"/>
+      <w:r>
+        <w:rPr>
+          <w:sz w:val="24"/>
+          <w:szCs w:val="36"/>
+        </w:rPr>
+        <w:t xml:space="preserve"> </w:t>
+      </w:r>
+      <w:proofErr w:type="spellStart"/>
+      <w:r>
+        <w:rPr>
+          <w:sz w:val="24"/>
+          <w:szCs w:val="36"/>
+        </w:rPr>
+        <w:t>menurut</w:t>
+      </w:r>
+      <w:proofErr w:type="spellEnd"/>
+      <w:r>
+        <w:rPr>
+          <w:sz w:val="24"/>
+          <w:szCs w:val="36"/>
+        </w:rPr>
+        <w:t xml:space="preserve"> </w:t>
+      </w:r>
+      <w:proofErr w:type="spellStart"/>
+      <w:r>
+        <w:rPr>
+          <w:sz w:val="24"/>
+          <w:szCs w:val="36"/>
+        </w:rPr>
+        <w:t>waktu</w:t>
+      </w:r>
+      <w:proofErr w:type="spellEnd"/>
+      <w:r>
+        <w:rPr>
+          <w:sz w:val="24"/>
+          <w:szCs w:val="36"/>
+        </w:rPr>
+        <w:t xml:space="preserve"> </w:t>
+      </w:r>
+      <w:proofErr w:type="spellStart"/>
+      <w:r>
+        <w:rPr>
+          <w:sz w:val="24"/>
+          <w:szCs w:val="36"/>
+        </w:rPr>
+        <w:t>tempuh</w:t>
+      </w:r>
+      <w:proofErr w:type="spellEnd"/>
+      <w:r>
+        <w:rPr>
+          <w:sz w:val="24"/>
+          <w:szCs w:val="36"/>
+        </w:rPr>
+        <w:t>.</w:t>
       </w:r>
     </w:p>
     <w:p>
@@ -950,6 +969,1357 @@
         </w:rPr>
         <w:t>gps</w:t>
       </w:r>
+      <w:proofErr w:type="spellEnd"/>
+      <w:r>
+        <w:rPr>
+          <w:sz w:val="24"/>
+          <w:szCs w:val="36"/>
+        </w:rPr>
+        <w:t>.</w:t>
+      </w:r>
+    </w:p>
+    <w:p>
+      <w:pPr>
+        <w:pStyle w:val="ListParagraph"/>
+        <w:numPr>
+          <w:ilvl w:val="0"/>
+          <w:numId w:val="1"/>
+        </w:numPr>
+        <w:rPr>
+          <w:b/>
+          <w:sz w:val="24"/>
+          <w:szCs w:val="36"/>
+        </w:rPr>
+      </w:pPr>
+      <w:proofErr w:type="spellStart"/>
+      <w:r>
+        <w:rPr>
+          <w:sz w:val="24"/>
+          <w:szCs w:val="36"/>
+        </w:rPr>
+        <w:t>Sistem</w:t>
+      </w:r>
+      <w:proofErr w:type="spellEnd"/>
+      <w:r>
+        <w:rPr>
+          <w:sz w:val="24"/>
+          <w:szCs w:val="36"/>
+        </w:rPr>
+        <w:t xml:space="preserve"> </w:t>
+      </w:r>
+      <w:proofErr w:type="spellStart"/>
+      <w:r>
+        <w:rPr>
+          <w:sz w:val="24"/>
+          <w:szCs w:val="36"/>
+        </w:rPr>
+        <w:t>dapat</w:t>
+      </w:r>
+      <w:proofErr w:type="spellEnd"/>
+      <w:r>
+        <w:rPr>
+          <w:sz w:val="24"/>
+          <w:szCs w:val="36"/>
+        </w:rPr>
+        <w:t xml:space="preserve"> </w:t>
+      </w:r>
+      <w:proofErr w:type="spellStart"/>
+      <w:r>
+        <w:rPr>
+          <w:sz w:val="24"/>
+          <w:szCs w:val="36"/>
+        </w:rPr>
+        <w:t>menampilkan</w:t>
+      </w:r>
+      <w:proofErr w:type="spellEnd"/>
+      <w:r>
+        <w:rPr>
+          <w:sz w:val="24"/>
+          <w:szCs w:val="36"/>
+        </w:rPr>
+        <w:t xml:space="preserve"> list event</w:t>
+      </w:r>
+      <w:r>
+        <w:rPr>
+          <w:sz w:val="24"/>
+          <w:szCs w:val="36"/>
+        </w:rPr>
+        <w:t xml:space="preserve"> </w:t>
+      </w:r>
+      <w:proofErr w:type="spellStart"/>
+      <w:r>
+        <w:rPr>
+          <w:sz w:val="24"/>
+          <w:szCs w:val="36"/>
+        </w:rPr>
+        <w:t>dan</w:t>
+      </w:r>
+      <w:proofErr w:type="spellEnd"/>
+      <w:r>
+        <w:rPr>
+          <w:sz w:val="24"/>
+          <w:szCs w:val="36"/>
+        </w:rPr>
+        <w:t xml:space="preserve"> detail list event</w:t>
+      </w:r>
+      <w:r>
+        <w:rPr>
+          <w:sz w:val="24"/>
+          <w:szCs w:val="36"/>
+        </w:rPr>
+        <w:t>.</w:t>
+      </w:r>
+    </w:p>
+    <w:p>
+      <w:pPr>
+        <w:pStyle w:val="ListParagraph"/>
+        <w:numPr>
+          <w:ilvl w:val="0"/>
+          <w:numId w:val="1"/>
+        </w:numPr>
+        <w:rPr>
+          <w:b/>
+          <w:sz w:val="24"/>
+          <w:szCs w:val="36"/>
+        </w:rPr>
+      </w:pPr>
+      <w:proofErr w:type="spellStart"/>
+      <w:r>
+        <w:rPr>
+          <w:sz w:val="24"/>
+          <w:szCs w:val="36"/>
+        </w:rPr>
+        <w:t>Sistem</w:t>
+      </w:r>
+      <w:proofErr w:type="spellEnd"/>
+      <w:r>
+        <w:rPr>
+          <w:sz w:val="24"/>
+          <w:szCs w:val="36"/>
+        </w:rPr>
+        <w:t xml:space="preserve"> </w:t>
+      </w:r>
+      <w:proofErr w:type="spellStart"/>
+      <w:r>
+        <w:rPr>
+          <w:sz w:val="24"/>
+          <w:szCs w:val="36"/>
+        </w:rPr>
+        <w:t>dapat</w:t>
+      </w:r>
+      <w:proofErr w:type="spellEnd"/>
+      <w:r>
+        <w:rPr>
+          <w:sz w:val="24"/>
+          <w:szCs w:val="36"/>
+        </w:rPr>
+        <w:t xml:space="preserve"> </w:t>
+      </w:r>
+      <w:proofErr w:type="spellStart"/>
+      <w:r>
+        <w:rPr>
+          <w:sz w:val="24"/>
+          <w:szCs w:val="36"/>
+        </w:rPr>
+        <w:t>menampilkan</w:t>
+      </w:r>
+      <w:proofErr w:type="spellEnd"/>
+      <w:r>
+        <w:rPr>
+          <w:sz w:val="24"/>
+          <w:szCs w:val="36"/>
+        </w:rPr>
+        <w:t xml:space="preserve"> list event </w:t>
+      </w:r>
+      <w:proofErr w:type="spellStart"/>
+      <w:r>
+        <w:rPr>
+          <w:sz w:val="24"/>
+          <w:szCs w:val="36"/>
+        </w:rPr>
+        <w:t>yg</w:t>
+      </w:r>
+      <w:proofErr w:type="spellEnd"/>
+      <w:r>
+        <w:rPr>
+          <w:sz w:val="24"/>
+          <w:szCs w:val="36"/>
+        </w:rPr>
+        <w:t xml:space="preserve"> </w:t>
+      </w:r>
+      <w:proofErr w:type="spellStart"/>
+      <w:r>
+        <w:rPr>
+          <w:sz w:val="24"/>
+          <w:szCs w:val="36"/>
+        </w:rPr>
+        <w:t>sudah</w:t>
+      </w:r>
+      <w:proofErr w:type="spellEnd"/>
+      <w:r>
+        <w:rPr>
+          <w:sz w:val="24"/>
+          <w:szCs w:val="36"/>
+        </w:rPr>
+        <w:t xml:space="preserve"> </w:t>
+      </w:r>
+      <w:proofErr w:type="spellStart"/>
+      <w:r>
+        <w:rPr>
+          <w:sz w:val="24"/>
+          <w:szCs w:val="36"/>
+        </w:rPr>
+        <w:t>dilakukan</w:t>
+      </w:r>
+      <w:proofErr w:type="spellEnd"/>
+      <w:r>
+        <w:rPr>
+          <w:sz w:val="24"/>
+          <w:szCs w:val="36"/>
+        </w:rPr>
+        <w:t xml:space="preserve"> </w:t>
+      </w:r>
+      <w:proofErr w:type="spellStart"/>
+      <w:r>
+        <w:rPr>
+          <w:sz w:val="24"/>
+          <w:szCs w:val="36"/>
+        </w:rPr>
+        <w:t>dan</w:t>
+      </w:r>
+      <w:proofErr w:type="spellEnd"/>
+      <w:r>
+        <w:rPr>
+          <w:sz w:val="24"/>
+          <w:szCs w:val="36"/>
+        </w:rPr>
+        <w:t xml:space="preserve"> </w:t>
+      </w:r>
+      <w:proofErr w:type="spellStart"/>
+      <w:r>
+        <w:rPr>
+          <w:sz w:val="24"/>
+          <w:szCs w:val="36"/>
+        </w:rPr>
+        <w:t>yg</w:t>
+      </w:r>
+      <w:proofErr w:type="spellEnd"/>
+      <w:r>
+        <w:rPr>
+          <w:sz w:val="24"/>
+          <w:szCs w:val="36"/>
+        </w:rPr>
+        <w:t xml:space="preserve"> </w:t>
+      </w:r>
+      <w:proofErr w:type="spellStart"/>
+      <w:r>
+        <w:rPr>
+          <w:sz w:val="24"/>
+          <w:szCs w:val="36"/>
+        </w:rPr>
+        <w:t>akan</w:t>
+      </w:r>
+      <w:proofErr w:type="spellEnd"/>
+      <w:r>
+        <w:rPr>
+          <w:sz w:val="24"/>
+          <w:szCs w:val="36"/>
+        </w:rPr>
+        <w:t xml:space="preserve"> </w:t>
+      </w:r>
+      <w:proofErr w:type="spellStart"/>
+      <w:r>
+        <w:rPr>
+          <w:sz w:val="24"/>
+          <w:szCs w:val="36"/>
+        </w:rPr>
+        <w:t>dilakukan</w:t>
+      </w:r>
+      <w:proofErr w:type="spellEnd"/>
+      <w:r>
+        <w:rPr>
+          <w:sz w:val="24"/>
+          <w:szCs w:val="36"/>
+        </w:rPr>
+        <w:t xml:space="preserve"> user.</w:t>
+      </w:r>
+    </w:p>
+    <w:p>
+      <w:pPr>
+        <w:pStyle w:val="ListParagraph"/>
+        <w:numPr>
+          <w:ilvl w:val="0"/>
+          <w:numId w:val="1"/>
+        </w:numPr>
+        <w:rPr>
+          <w:b/>
+          <w:sz w:val="24"/>
+          <w:szCs w:val="36"/>
+        </w:rPr>
+      </w:pPr>
+      <w:proofErr w:type="spellStart"/>
+      <w:r>
+        <w:rPr>
+          <w:sz w:val="24"/>
+          <w:szCs w:val="36"/>
+        </w:rPr>
+        <w:t>Sistem</w:t>
+      </w:r>
+      <w:proofErr w:type="spellEnd"/>
+      <w:r>
+        <w:rPr>
+          <w:sz w:val="24"/>
+          <w:szCs w:val="36"/>
+        </w:rPr>
+        <w:t xml:space="preserve"> </w:t>
+      </w:r>
+      <w:proofErr w:type="spellStart"/>
+      <w:r>
+        <w:rPr>
+          <w:sz w:val="24"/>
+          <w:szCs w:val="36"/>
+        </w:rPr>
+        <w:t>dapat</w:t>
+      </w:r>
+      <w:proofErr w:type="spellEnd"/>
+      <w:r>
+        <w:rPr>
+          <w:sz w:val="24"/>
+          <w:szCs w:val="36"/>
+        </w:rPr>
+        <w:t xml:space="preserve"> </w:t>
+      </w:r>
+      <w:proofErr w:type="spellStart"/>
+      <w:r>
+        <w:rPr>
+          <w:sz w:val="24"/>
+          <w:szCs w:val="36"/>
+        </w:rPr>
+        <w:t>menampilkan</w:t>
+      </w:r>
+      <w:proofErr w:type="spellEnd"/>
+      <w:r>
+        <w:rPr>
+          <w:sz w:val="24"/>
+          <w:szCs w:val="36"/>
+        </w:rPr>
+        <w:t xml:space="preserve"> detail</w:t>
+      </w:r>
+      <w:r>
+        <w:rPr>
+          <w:sz w:val="24"/>
+          <w:szCs w:val="36"/>
+        </w:rPr>
+        <w:t xml:space="preserve"> list event </w:t>
+      </w:r>
+      <w:proofErr w:type="spellStart"/>
+      <w:r>
+        <w:rPr>
+          <w:sz w:val="24"/>
+          <w:szCs w:val="36"/>
+        </w:rPr>
+        <w:t>yg</w:t>
+      </w:r>
+      <w:proofErr w:type="spellEnd"/>
+      <w:r>
+        <w:rPr>
+          <w:sz w:val="24"/>
+          <w:szCs w:val="36"/>
+        </w:rPr>
+        <w:t xml:space="preserve"> </w:t>
+      </w:r>
+      <w:proofErr w:type="spellStart"/>
+      <w:r>
+        <w:rPr>
+          <w:sz w:val="24"/>
+          <w:szCs w:val="36"/>
+        </w:rPr>
+        <w:t>sudah</w:t>
+      </w:r>
+      <w:proofErr w:type="spellEnd"/>
+      <w:r>
+        <w:rPr>
+          <w:sz w:val="24"/>
+          <w:szCs w:val="36"/>
+        </w:rPr>
+        <w:t xml:space="preserve"> </w:t>
+      </w:r>
+      <w:proofErr w:type="spellStart"/>
+      <w:r>
+        <w:rPr>
+          <w:sz w:val="24"/>
+          <w:szCs w:val="36"/>
+        </w:rPr>
+        <w:t>dilakukan</w:t>
+      </w:r>
+      <w:proofErr w:type="spellEnd"/>
+      <w:r>
+        <w:rPr>
+          <w:sz w:val="24"/>
+          <w:szCs w:val="36"/>
+        </w:rPr>
+        <w:t xml:space="preserve"> </w:t>
+      </w:r>
+      <w:proofErr w:type="spellStart"/>
+      <w:r>
+        <w:rPr>
+          <w:sz w:val="24"/>
+          <w:szCs w:val="36"/>
+        </w:rPr>
+        <w:t>dan</w:t>
+      </w:r>
+      <w:proofErr w:type="spellEnd"/>
+      <w:r>
+        <w:rPr>
+          <w:sz w:val="24"/>
+          <w:szCs w:val="36"/>
+        </w:rPr>
+        <w:t xml:space="preserve"> </w:t>
+      </w:r>
+      <w:proofErr w:type="spellStart"/>
+      <w:r>
+        <w:rPr>
+          <w:sz w:val="24"/>
+          <w:szCs w:val="36"/>
+        </w:rPr>
+        <w:t>yg</w:t>
+      </w:r>
+      <w:proofErr w:type="spellEnd"/>
+      <w:r>
+        <w:rPr>
+          <w:sz w:val="24"/>
+          <w:szCs w:val="36"/>
+        </w:rPr>
+        <w:t xml:space="preserve"> </w:t>
+      </w:r>
+      <w:proofErr w:type="spellStart"/>
+      <w:r>
+        <w:rPr>
+          <w:sz w:val="24"/>
+          <w:szCs w:val="36"/>
+        </w:rPr>
+        <w:t>akan</w:t>
+      </w:r>
+      <w:proofErr w:type="spellEnd"/>
+      <w:r>
+        <w:rPr>
+          <w:sz w:val="24"/>
+          <w:szCs w:val="36"/>
+        </w:rPr>
+        <w:t xml:space="preserve"> </w:t>
+      </w:r>
+      <w:proofErr w:type="spellStart"/>
+      <w:r>
+        <w:rPr>
+          <w:sz w:val="24"/>
+          <w:szCs w:val="36"/>
+        </w:rPr>
+        <w:t>dilakukan</w:t>
+      </w:r>
+      <w:proofErr w:type="spellEnd"/>
+      <w:r>
+        <w:rPr>
+          <w:sz w:val="24"/>
+          <w:szCs w:val="36"/>
+        </w:rPr>
+        <w:t xml:space="preserve"> user.</w:t>
+      </w:r>
+    </w:p>
+    <w:p>
+      <w:pPr>
+        <w:pStyle w:val="ListParagraph"/>
+        <w:numPr>
+          <w:ilvl w:val="0"/>
+          <w:numId w:val="1"/>
+        </w:numPr>
+        <w:rPr>
+          <w:b/>
+          <w:sz w:val="24"/>
+          <w:szCs w:val="36"/>
+        </w:rPr>
+      </w:pPr>
+      <w:proofErr w:type="spellStart"/>
+      <w:r>
+        <w:rPr>
+          <w:sz w:val="24"/>
+          <w:szCs w:val="36"/>
+        </w:rPr>
+        <w:t>Sistem</w:t>
+      </w:r>
+      <w:proofErr w:type="spellEnd"/>
+      <w:r>
+        <w:rPr>
+          <w:sz w:val="24"/>
+          <w:szCs w:val="36"/>
+        </w:rPr>
+        <w:t xml:space="preserve"> </w:t>
+      </w:r>
+      <w:proofErr w:type="spellStart"/>
+      <w:r>
+        <w:rPr>
+          <w:sz w:val="24"/>
+          <w:szCs w:val="36"/>
+        </w:rPr>
+        <w:t>dapat</w:t>
+      </w:r>
+      <w:proofErr w:type="spellEnd"/>
+      <w:r>
+        <w:rPr>
+          <w:sz w:val="24"/>
+          <w:szCs w:val="36"/>
+        </w:rPr>
+        <w:t xml:space="preserve"> </w:t>
+      </w:r>
+      <w:proofErr w:type="spellStart"/>
+      <w:r>
+        <w:rPr>
+          <w:sz w:val="24"/>
+          <w:szCs w:val="36"/>
+        </w:rPr>
+        <w:t>menghitung</w:t>
+      </w:r>
+      <w:proofErr w:type="spellEnd"/>
+      <w:r>
+        <w:rPr>
+          <w:sz w:val="24"/>
+          <w:szCs w:val="36"/>
+        </w:rPr>
+        <w:t xml:space="preserve"> </w:t>
+      </w:r>
+      <w:proofErr w:type="spellStart"/>
+      <w:r>
+        <w:rPr>
+          <w:sz w:val="24"/>
+          <w:szCs w:val="36"/>
+        </w:rPr>
+        <w:t>estimasi</w:t>
+      </w:r>
+      <w:proofErr w:type="spellEnd"/>
+      <w:r>
+        <w:rPr>
+          <w:sz w:val="24"/>
+          <w:szCs w:val="36"/>
+        </w:rPr>
+        <w:t xml:space="preserve"> </w:t>
+      </w:r>
+      <w:proofErr w:type="spellStart"/>
+      <w:r>
+        <w:rPr>
+          <w:sz w:val="24"/>
+          <w:szCs w:val="36"/>
+        </w:rPr>
+        <w:t>waktu</w:t>
+      </w:r>
+      <w:proofErr w:type="spellEnd"/>
+      <w:r>
+        <w:rPr>
+          <w:sz w:val="24"/>
+          <w:szCs w:val="36"/>
+        </w:rPr>
+        <w:t xml:space="preserve"> </w:t>
+      </w:r>
+      <w:proofErr w:type="spellStart"/>
+      <w:r>
+        <w:rPr>
+          <w:sz w:val="24"/>
+          <w:szCs w:val="36"/>
+        </w:rPr>
+        <w:t>tempuh</w:t>
+      </w:r>
+      <w:proofErr w:type="spellEnd"/>
+      <w:r>
+        <w:rPr>
+          <w:sz w:val="24"/>
+          <w:szCs w:val="36"/>
+        </w:rPr>
+        <w:t xml:space="preserve"> </w:t>
+      </w:r>
+      <w:proofErr w:type="spellStart"/>
+      <w:r>
+        <w:rPr>
+          <w:sz w:val="24"/>
+          <w:szCs w:val="36"/>
+        </w:rPr>
+        <w:t>berdasarkan</w:t>
+      </w:r>
+      <w:proofErr w:type="spellEnd"/>
+      <w:r>
+        <w:rPr>
+          <w:sz w:val="24"/>
+          <w:szCs w:val="36"/>
+        </w:rPr>
+        <w:t xml:space="preserve"> </w:t>
+      </w:r>
+      <w:proofErr w:type="spellStart"/>
+      <w:r>
+        <w:rPr>
+          <w:sz w:val="24"/>
+          <w:szCs w:val="36"/>
+        </w:rPr>
+        <w:t>kendaraan</w:t>
+      </w:r>
+      <w:proofErr w:type="spellEnd"/>
+      <w:r>
+        <w:rPr>
+          <w:sz w:val="24"/>
+          <w:szCs w:val="36"/>
+        </w:rPr>
+        <w:t>.</w:t>
+      </w:r>
+    </w:p>
+    <w:p>
+      <w:pPr>
+        <w:pStyle w:val="ListParagraph"/>
+        <w:numPr>
+          <w:ilvl w:val="0"/>
+          <w:numId w:val="1"/>
+        </w:numPr>
+        <w:rPr>
+          <w:b/>
+          <w:sz w:val="24"/>
+          <w:szCs w:val="36"/>
+        </w:rPr>
+      </w:pPr>
+      <w:proofErr w:type="spellStart"/>
+      <w:r>
+        <w:rPr>
+          <w:sz w:val="24"/>
+          <w:szCs w:val="36"/>
+        </w:rPr>
+        <w:t>Sistem</w:t>
+      </w:r>
+      <w:proofErr w:type="spellEnd"/>
+      <w:r>
+        <w:rPr>
+          <w:sz w:val="24"/>
+          <w:szCs w:val="36"/>
+        </w:rPr>
+        <w:t xml:space="preserve"> </w:t>
+      </w:r>
+      <w:proofErr w:type="spellStart"/>
+      <w:r>
+        <w:rPr>
+          <w:sz w:val="24"/>
+          <w:szCs w:val="36"/>
+        </w:rPr>
+        <w:t>dapat</w:t>
+      </w:r>
+      <w:proofErr w:type="spellEnd"/>
+      <w:r>
+        <w:rPr>
+          <w:sz w:val="24"/>
+          <w:szCs w:val="36"/>
+        </w:rPr>
+        <w:t xml:space="preserve"> </w:t>
+      </w:r>
+      <w:proofErr w:type="spellStart"/>
+      <w:r>
+        <w:rPr>
+          <w:sz w:val="24"/>
+          <w:szCs w:val="36"/>
+        </w:rPr>
+        <w:t>menampilkan</w:t>
+      </w:r>
+      <w:proofErr w:type="spellEnd"/>
+      <w:r>
+        <w:rPr>
+          <w:sz w:val="24"/>
+          <w:szCs w:val="36"/>
+        </w:rPr>
+        <w:t xml:space="preserve"> dashboard </w:t>
+      </w:r>
+      <w:proofErr w:type="spellStart"/>
+      <w:r>
+        <w:rPr>
+          <w:sz w:val="24"/>
+          <w:szCs w:val="36"/>
+        </w:rPr>
+        <w:t>yg</w:t>
+      </w:r>
+      <w:proofErr w:type="spellEnd"/>
+      <w:r>
+        <w:rPr>
+          <w:sz w:val="24"/>
+          <w:szCs w:val="36"/>
+        </w:rPr>
+        <w:t xml:space="preserve"> di </w:t>
+      </w:r>
+      <w:proofErr w:type="spellStart"/>
+      <w:r>
+        <w:rPr>
+          <w:sz w:val="24"/>
+          <w:szCs w:val="36"/>
+        </w:rPr>
+        <w:t>dalamnya</w:t>
+      </w:r>
+      <w:proofErr w:type="spellEnd"/>
+      <w:r>
+        <w:rPr>
+          <w:sz w:val="24"/>
+          <w:szCs w:val="36"/>
+        </w:rPr>
+        <w:t xml:space="preserve"> event – event </w:t>
+      </w:r>
+      <w:proofErr w:type="spellStart"/>
+      <w:r>
+        <w:rPr>
+          <w:sz w:val="24"/>
+          <w:szCs w:val="36"/>
+        </w:rPr>
+        <w:t>dalam</w:t>
+      </w:r>
+      <w:proofErr w:type="spellEnd"/>
+      <w:r>
+        <w:rPr>
+          <w:sz w:val="24"/>
+          <w:szCs w:val="36"/>
+        </w:rPr>
+        <w:t xml:space="preserve"> </w:t>
+      </w:r>
+      <w:proofErr w:type="spellStart"/>
+      <w:r>
+        <w:rPr>
+          <w:sz w:val="24"/>
+          <w:szCs w:val="36"/>
+        </w:rPr>
+        <w:t>bentuk</w:t>
+      </w:r>
+      <w:proofErr w:type="spellEnd"/>
+      <w:r>
+        <w:rPr>
+          <w:sz w:val="24"/>
+          <w:szCs w:val="36"/>
+        </w:rPr>
+        <w:t xml:space="preserve"> calendar</w:t>
+      </w:r>
+      <w:r>
+        <w:rPr>
+          <w:sz w:val="24"/>
+          <w:szCs w:val="36"/>
+        </w:rPr>
+        <w:t>.</w:t>
+      </w:r>
+    </w:p>
+    <w:p>
+      <w:pPr>
+        <w:pStyle w:val="ListParagraph"/>
+        <w:numPr>
+          <w:ilvl w:val="0"/>
+          <w:numId w:val="1"/>
+        </w:numPr>
+        <w:rPr>
+          <w:b/>
+          <w:sz w:val="24"/>
+          <w:szCs w:val="36"/>
+        </w:rPr>
+      </w:pPr>
+      <w:proofErr w:type="spellStart"/>
+      <w:r>
+        <w:rPr>
+          <w:sz w:val="24"/>
+          <w:szCs w:val="36"/>
+        </w:rPr>
+        <w:t>Sistem</w:t>
+      </w:r>
+      <w:proofErr w:type="spellEnd"/>
+      <w:r>
+        <w:rPr>
+          <w:sz w:val="24"/>
+          <w:szCs w:val="36"/>
+        </w:rPr>
+        <w:t xml:space="preserve"> </w:t>
+      </w:r>
+      <w:proofErr w:type="spellStart"/>
+      <w:r>
+        <w:rPr>
+          <w:sz w:val="24"/>
+          <w:szCs w:val="36"/>
+        </w:rPr>
+        <w:t>dapat</w:t>
+      </w:r>
+      <w:proofErr w:type="spellEnd"/>
+      <w:r>
+        <w:rPr>
+          <w:sz w:val="24"/>
+          <w:szCs w:val="36"/>
+        </w:rPr>
+        <w:t xml:space="preserve"> </w:t>
+      </w:r>
+      <w:proofErr w:type="spellStart"/>
+      <w:r>
+        <w:rPr>
+          <w:sz w:val="24"/>
+          <w:szCs w:val="36"/>
+        </w:rPr>
+        <w:t>menampilkan</w:t>
+      </w:r>
+      <w:proofErr w:type="spellEnd"/>
+      <w:r>
+        <w:rPr>
+          <w:sz w:val="24"/>
+          <w:szCs w:val="36"/>
+        </w:rPr>
+        <w:t xml:space="preserve"> </w:t>
+      </w:r>
+      <w:proofErr w:type="spellStart"/>
+      <w:r>
+        <w:rPr>
+          <w:sz w:val="24"/>
+          <w:szCs w:val="36"/>
+        </w:rPr>
+        <w:t>akses</w:t>
+      </w:r>
+      <w:proofErr w:type="spellEnd"/>
+      <w:r>
+        <w:rPr>
+          <w:sz w:val="24"/>
+          <w:szCs w:val="36"/>
+        </w:rPr>
+        <w:t xml:space="preserve"> </w:t>
+      </w:r>
+      <w:proofErr w:type="spellStart"/>
+      <w:r>
+        <w:rPr>
+          <w:sz w:val="24"/>
+          <w:szCs w:val="36"/>
+        </w:rPr>
+        <w:t>lokasi</w:t>
+      </w:r>
+      <w:proofErr w:type="spellEnd"/>
+      <w:r>
+        <w:rPr>
+          <w:sz w:val="24"/>
+          <w:szCs w:val="36"/>
+        </w:rPr>
+        <w:t xml:space="preserve"> </w:t>
+      </w:r>
+      <w:proofErr w:type="spellStart"/>
+      <w:r>
+        <w:rPr>
+          <w:sz w:val="24"/>
+          <w:szCs w:val="36"/>
+        </w:rPr>
+        <w:t>awal</w:t>
+      </w:r>
+      <w:proofErr w:type="spellEnd"/>
+      <w:r>
+        <w:rPr>
+          <w:sz w:val="24"/>
+          <w:szCs w:val="36"/>
+        </w:rPr>
+        <w:t xml:space="preserve"> </w:t>
+      </w:r>
+      <w:proofErr w:type="spellStart"/>
+      <w:r>
+        <w:rPr>
+          <w:sz w:val="24"/>
+          <w:szCs w:val="36"/>
+        </w:rPr>
+        <w:t>dan</w:t>
+      </w:r>
+      <w:proofErr w:type="spellEnd"/>
+      <w:r>
+        <w:rPr>
+          <w:sz w:val="24"/>
+          <w:szCs w:val="36"/>
+        </w:rPr>
+        <w:t xml:space="preserve"> </w:t>
+      </w:r>
+      <w:proofErr w:type="spellStart"/>
+      <w:r>
+        <w:rPr>
+          <w:sz w:val="24"/>
+          <w:szCs w:val="36"/>
+        </w:rPr>
+        <w:t>yg</w:t>
+      </w:r>
+      <w:proofErr w:type="spellEnd"/>
+      <w:r>
+        <w:rPr>
+          <w:sz w:val="24"/>
+          <w:szCs w:val="36"/>
+        </w:rPr>
+        <w:t xml:space="preserve"> </w:t>
+      </w:r>
+      <w:proofErr w:type="spellStart"/>
+      <w:r>
+        <w:rPr>
+          <w:sz w:val="24"/>
+          <w:szCs w:val="36"/>
+        </w:rPr>
+        <w:t>akan</w:t>
+      </w:r>
+      <w:proofErr w:type="spellEnd"/>
+      <w:r>
+        <w:rPr>
+          <w:sz w:val="24"/>
+          <w:szCs w:val="36"/>
+        </w:rPr>
+        <w:t xml:space="preserve"> </w:t>
+      </w:r>
+      <w:proofErr w:type="spellStart"/>
+      <w:r>
+        <w:rPr>
+          <w:sz w:val="24"/>
+          <w:szCs w:val="36"/>
+        </w:rPr>
+        <w:t>dituju</w:t>
+      </w:r>
+      <w:proofErr w:type="spellEnd"/>
+      <w:r>
+        <w:rPr>
+          <w:sz w:val="24"/>
+          <w:szCs w:val="36"/>
+        </w:rPr>
+        <w:t xml:space="preserve"> </w:t>
+      </w:r>
+      <w:proofErr w:type="spellStart"/>
+      <w:r>
+        <w:rPr>
+          <w:sz w:val="24"/>
+          <w:szCs w:val="36"/>
+        </w:rPr>
+        <w:t>dengan</w:t>
+      </w:r>
+      <w:proofErr w:type="spellEnd"/>
+      <w:r>
+        <w:rPr>
+          <w:sz w:val="24"/>
+          <w:szCs w:val="36"/>
+        </w:rPr>
+        <w:t xml:space="preserve"> </w:t>
+      </w:r>
+      <w:proofErr w:type="spellStart"/>
+      <w:r>
+        <w:rPr>
+          <w:sz w:val="24"/>
+          <w:szCs w:val="36"/>
+        </w:rPr>
+        <w:t>menggunakan</w:t>
+      </w:r>
+      <w:proofErr w:type="spellEnd"/>
+      <w:r>
+        <w:rPr>
+          <w:sz w:val="24"/>
+          <w:szCs w:val="36"/>
+        </w:rPr>
+        <w:t xml:space="preserve"> google maps.</w:t>
+      </w:r>
+    </w:p>
+    <w:p>
+      <w:pPr>
+        <w:pStyle w:val="ListParagraph"/>
+        <w:numPr>
+          <w:ilvl w:val="0"/>
+          <w:numId w:val="1"/>
+        </w:numPr>
+        <w:rPr>
+          <w:b/>
+          <w:sz w:val="24"/>
+          <w:szCs w:val="36"/>
+        </w:rPr>
+      </w:pPr>
+      <w:proofErr w:type="spellStart"/>
+      <w:r>
+        <w:rPr>
+          <w:sz w:val="24"/>
+          <w:szCs w:val="36"/>
+        </w:rPr>
+        <w:t>Sistem</w:t>
+      </w:r>
+      <w:proofErr w:type="spellEnd"/>
+      <w:r>
+        <w:rPr>
+          <w:sz w:val="24"/>
+          <w:szCs w:val="36"/>
+        </w:rPr>
+        <w:t xml:space="preserve"> </w:t>
+      </w:r>
+      <w:proofErr w:type="spellStart"/>
+      <w:r>
+        <w:rPr>
+          <w:sz w:val="24"/>
+          <w:szCs w:val="36"/>
+        </w:rPr>
+        <w:t>dapat</w:t>
+      </w:r>
+      <w:proofErr w:type="spellEnd"/>
+      <w:r>
+        <w:rPr>
+          <w:sz w:val="24"/>
+          <w:szCs w:val="36"/>
+        </w:rPr>
+        <w:t xml:space="preserve"> </w:t>
+      </w:r>
+      <w:proofErr w:type="spellStart"/>
+      <w:r>
+        <w:rPr>
+          <w:sz w:val="24"/>
+          <w:szCs w:val="36"/>
+        </w:rPr>
+        <w:t>meminimalkan</w:t>
+      </w:r>
+      <w:proofErr w:type="spellEnd"/>
+      <w:r>
+        <w:rPr>
+          <w:sz w:val="24"/>
+          <w:szCs w:val="36"/>
+        </w:rPr>
+        <w:t xml:space="preserve"> </w:t>
+      </w:r>
+      <w:proofErr w:type="spellStart"/>
+      <w:r>
+        <w:rPr>
+          <w:sz w:val="24"/>
+          <w:szCs w:val="36"/>
+        </w:rPr>
+        <w:t>perhitungan</w:t>
+      </w:r>
+      <w:proofErr w:type="spellEnd"/>
+      <w:r>
+        <w:rPr>
+          <w:sz w:val="24"/>
+          <w:szCs w:val="36"/>
+        </w:rPr>
+        <w:t xml:space="preserve"> </w:t>
+      </w:r>
+      <w:proofErr w:type="spellStart"/>
+      <w:r>
+        <w:rPr>
+          <w:sz w:val="24"/>
+          <w:szCs w:val="36"/>
+        </w:rPr>
+        <w:t>estimasi</w:t>
+      </w:r>
+      <w:proofErr w:type="spellEnd"/>
+      <w:r>
+        <w:rPr>
+          <w:sz w:val="24"/>
+          <w:szCs w:val="36"/>
+        </w:rPr>
+        <w:t xml:space="preserve"> </w:t>
+      </w:r>
+      <w:proofErr w:type="spellStart"/>
+      <w:r>
+        <w:rPr>
+          <w:sz w:val="24"/>
+          <w:szCs w:val="36"/>
+        </w:rPr>
+        <w:t>waktu</w:t>
+      </w:r>
+      <w:proofErr w:type="spellEnd"/>
+      <w:r>
+        <w:rPr>
+          <w:sz w:val="24"/>
+          <w:szCs w:val="36"/>
+        </w:rPr>
+        <w:t xml:space="preserve"> 10 </w:t>
+      </w:r>
+      <w:proofErr w:type="spellStart"/>
+      <w:r>
+        <w:rPr>
+          <w:sz w:val="24"/>
+          <w:szCs w:val="36"/>
+        </w:rPr>
+        <w:t>menit</w:t>
+      </w:r>
+      <w:proofErr w:type="spellEnd"/>
+      <w:r>
+        <w:rPr>
+          <w:sz w:val="24"/>
+          <w:szCs w:val="36"/>
+        </w:rPr>
+        <w:t xml:space="preserve">, agar user </w:t>
+      </w:r>
+      <w:proofErr w:type="spellStart"/>
+      <w:r>
+        <w:rPr>
+          <w:sz w:val="24"/>
+          <w:szCs w:val="36"/>
+        </w:rPr>
+        <w:t>tidak</w:t>
+      </w:r>
+      <w:proofErr w:type="spellEnd"/>
+      <w:r>
+        <w:rPr>
+          <w:sz w:val="24"/>
+          <w:szCs w:val="36"/>
+        </w:rPr>
+        <w:t xml:space="preserve"> </w:t>
+      </w:r>
+      <w:proofErr w:type="spellStart"/>
+      <w:proofErr w:type="gramStart"/>
+      <w:r>
+        <w:rPr>
+          <w:sz w:val="24"/>
+          <w:szCs w:val="36"/>
+        </w:rPr>
+        <w:t>terlambat</w:t>
+      </w:r>
+      <w:proofErr w:type="spellEnd"/>
+      <w:r>
+        <w:rPr>
+          <w:sz w:val="24"/>
+          <w:szCs w:val="36"/>
+        </w:rPr>
+        <w:t>(</w:t>
+      </w:r>
+      <w:proofErr w:type="gramEnd"/>
+      <w:r>
+        <w:rPr>
+          <w:sz w:val="24"/>
+          <w:szCs w:val="36"/>
+        </w:rPr>
+        <w:t xml:space="preserve">on time 10 </w:t>
+      </w:r>
+      <w:proofErr w:type="spellStart"/>
+      <w:r>
+        <w:rPr>
+          <w:sz w:val="24"/>
+          <w:szCs w:val="36"/>
+        </w:rPr>
+        <w:t>menit</w:t>
+      </w:r>
+      <w:proofErr w:type="spellEnd"/>
+      <w:r>
+        <w:rPr>
+          <w:sz w:val="24"/>
+          <w:szCs w:val="36"/>
+        </w:rPr>
+        <w:t xml:space="preserve"> </w:t>
+      </w:r>
+      <w:proofErr w:type="spellStart"/>
+      <w:r>
+        <w:rPr>
+          <w:sz w:val="24"/>
+          <w:szCs w:val="36"/>
+        </w:rPr>
+        <w:t>sudah</w:t>
+      </w:r>
+      <w:proofErr w:type="spellEnd"/>
+      <w:r>
+        <w:rPr>
+          <w:sz w:val="24"/>
+          <w:szCs w:val="36"/>
+        </w:rPr>
+        <w:t xml:space="preserve"> </w:t>
+      </w:r>
+      <w:proofErr w:type="spellStart"/>
+      <w:r>
+        <w:rPr>
+          <w:sz w:val="24"/>
+          <w:szCs w:val="36"/>
+        </w:rPr>
+        <w:t>ditempat</w:t>
+      </w:r>
+      <w:proofErr w:type="spellEnd"/>
+      <w:r>
+        <w:rPr>
+          <w:sz w:val="24"/>
+          <w:szCs w:val="36"/>
+        </w:rPr>
+        <w:t>).</w:t>
+      </w:r>
+    </w:p>
+    <w:p>
+      <w:pPr>
+        <w:pStyle w:val="ListParagraph"/>
+        <w:numPr>
+          <w:ilvl w:val="0"/>
+          <w:numId w:val="1"/>
+        </w:numPr>
+        <w:rPr>
+          <w:b/>
+          <w:sz w:val="24"/>
+          <w:szCs w:val="36"/>
+        </w:rPr>
+      </w:pPr>
+      <w:proofErr w:type="spellStart"/>
+      <w:r>
+        <w:rPr>
+          <w:sz w:val="24"/>
+          <w:szCs w:val="36"/>
+        </w:rPr>
+        <w:t>Sistem</w:t>
+      </w:r>
+      <w:proofErr w:type="spellEnd"/>
+      <w:r>
+        <w:rPr>
+          <w:sz w:val="24"/>
+          <w:szCs w:val="36"/>
+        </w:rPr>
+        <w:t xml:space="preserve"> </w:t>
+      </w:r>
+      <w:proofErr w:type="spellStart"/>
+      <w:r>
+        <w:rPr>
+          <w:sz w:val="24"/>
+          <w:szCs w:val="36"/>
+        </w:rPr>
+        <w:t>dapat</w:t>
+      </w:r>
+      <w:proofErr w:type="spellEnd"/>
+      <w:r>
+        <w:rPr>
+          <w:sz w:val="24"/>
+          <w:szCs w:val="36"/>
+        </w:rPr>
+        <w:t xml:space="preserve"> </w:t>
+      </w:r>
+      <w:proofErr w:type="spellStart"/>
+      <w:r>
+        <w:rPr>
+          <w:sz w:val="24"/>
+          <w:szCs w:val="36"/>
+        </w:rPr>
+        <w:t>menghitung</w:t>
+      </w:r>
+      <w:proofErr w:type="spellEnd"/>
+      <w:r>
+        <w:rPr>
+          <w:sz w:val="24"/>
+          <w:szCs w:val="36"/>
+        </w:rPr>
+        <w:t xml:space="preserve"> </w:t>
+      </w:r>
+      <w:proofErr w:type="spellStart"/>
+      <w:r>
+        <w:rPr>
+          <w:sz w:val="24"/>
+          <w:szCs w:val="36"/>
+        </w:rPr>
+        <w:t>Jarak</w:t>
+      </w:r>
+      <w:proofErr w:type="spellEnd"/>
+      <w:r>
+        <w:rPr>
+          <w:sz w:val="24"/>
+          <w:szCs w:val="36"/>
+        </w:rPr>
+        <w:t xml:space="preserve"> </w:t>
+      </w:r>
+      <w:proofErr w:type="spellStart"/>
+      <w:r>
+        <w:rPr>
+          <w:sz w:val="24"/>
+          <w:szCs w:val="36"/>
+        </w:rPr>
+        <w:t>tempuh</w:t>
+      </w:r>
+      <w:proofErr w:type="spellEnd"/>
+      <w:r>
+        <w:rPr>
+          <w:sz w:val="24"/>
+          <w:szCs w:val="36"/>
+        </w:rPr>
+        <w:t xml:space="preserve"> </w:t>
+      </w:r>
+      <w:proofErr w:type="spellStart"/>
+      <w:r>
+        <w:rPr>
+          <w:sz w:val="24"/>
+          <w:szCs w:val="36"/>
+        </w:rPr>
+        <w:t>dari</w:t>
+      </w:r>
+      <w:proofErr w:type="spellEnd"/>
+      <w:r>
+        <w:rPr>
+          <w:sz w:val="24"/>
+          <w:szCs w:val="36"/>
+        </w:rPr>
+        <w:t xml:space="preserve"> </w:t>
+      </w:r>
+      <w:proofErr w:type="spellStart"/>
+      <w:r>
+        <w:rPr>
+          <w:sz w:val="24"/>
+          <w:szCs w:val="36"/>
+        </w:rPr>
+        <w:t>tempat</w:t>
+      </w:r>
+      <w:proofErr w:type="spellEnd"/>
+      <w:r>
+        <w:rPr>
+          <w:sz w:val="24"/>
+          <w:szCs w:val="36"/>
+        </w:rPr>
+        <w:t xml:space="preserve"> </w:t>
+      </w:r>
+      <w:proofErr w:type="spellStart"/>
+      <w:r>
+        <w:rPr>
+          <w:sz w:val="24"/>
+          <w:szCs w:val="36"/>
+        </w:rPr>
+        <w:t>awal</w:t>
+      </w:r>
+      <w:proofErr w:type="spellEnd"/>
+      <w:r>
+        <w:rPr>
+          <w:sz w:val="24"/>
+          <w:szCs w:val="36"/>
+        </w:rPr>
+        <w:t xml:space="preserve"> </w:t>
+      </w:r>
+      <w:proofErr w:type="spellStart"/>
+      <w:r>
+        <w:rPr>
+          <w:sz w:val="24"/>
+          <w:szCs w:val="36"/>
+        </w:rPr>
+        <w:t>ke</w:t>
+      </w:r>
+      <w:proofErr w:type="spellEnd"/>
+      <w:r>
+        <w:rPr>
+          <w:sz w:val="24"/>
+          <w:szCs w:val="36"/>
+        </w:rPr>
+        <w:t xml:space="preserve"> </w:t>
+      </w:r>
+      <w:proofErr w:type="spellStart"/>
+      <w:r>
+        <w:rPr>
+          <w:sz w:val="24"/>
+          <w:szCs w:val="36"/>
+        </w:rPr>
+        <w:t>tempat</w:t>
+      </w:r>
+      <w:proofErr w:type="spellEnd"/>
+      <w:r>
+        <w:rPr>
+          <w:sz w:val="24"/>
+          <w:szCs w:val="36"/>
+        </w:rPr>
+        <w:t xml:space="preserve"> </w:t>
+      </w:r>
+      <w:proofErr w:type="spellStart"/>
+      <w:r>
+        <w:rPr>
+          <w:sz w:val="24"/>
+          <w:szCs w:val="36"/>
+        </w:rPr>
+        <w:t>yg</w:t>
+      </w:r>
+      <w:proofErr w:type="spellEnd"/>
+      <w:r>
+        <w:rPr>
+          <w:sz w:val="24"/>
+          <w:szCs w:val="36"/>
+        </w:rPr>
+        <w:t xml:space="preserve"> </w:t>
+      </w:r>
+      <w:proofErr w:type="spellStart"/>
+      <w:r>
+        <w:rPr>
+          <w:sz w:val="24"/>
+          <w:szCs w:val="36"/>
+        </w:rPr>
+        <w:t>dituju</w:t>
+      </w:r>
+      <w:bookmarkStart w:id="0" w:name="_GoBack"/>
+      <w:bookmarkEnd w:id="0"/>
       <w:proofErr w:type="spellEnd"/>
       <w:r>
         <w:rPr>

</xml_diff>